<commit_message>
Finalización de la situación 1
</commit_message>
<xml_diff>
--- a/TG2.Sergio Sanz (Punto 6).docx
+++ b/TG2.Sergio Sanz (Punto 6).docx
@@ -59,14 +59,14 @@
         <w:tblLook w:val="04A0" w:firstRow="1" w:lastRow="0" w:firstColumn="1" w:lastColumn="0" w:noHBand="0" w:noVBand="1"/>
       </w:tblPr>
       <w:tblGrid>
-        <w:gridCol w:w="2831"/>
-        <w:gridCol w:w="2831"/>
+        <w:gridCol w:w="3114"/>
+        <w:gridCol w:w="2548"/>
         <w:gridCol w:w="2832"/>
       </w:tblGrid>
       <w:tr>
         <w:tc>
           <w:tcPr>
-            <w:tcW w:w="2831" w:type="dxa"/>
+            <w:tcW w:w="3114" w:type="dxa"/>
             <w:tcBorders>
               <w:top w:val="single" w:sz="4" w:space="0" w:color="auto"/>
               <w:left w:val="single" w:sz="4" w:space="0" w:color="auto"/>
@@ -86,7 +86,7 @@
         </w:tc>
         <w:tc>
           <w:tcPr>
-            <w:tcW w:w="2831" w:type="dxa"/>
+            <w:tcW w:w="2548" w:type="dxa"/>
             <w:tcBorders>
               <w:top w:val="single" w:sz="4" w:space="0" w:color="auto"/>
               <w:left w:val="single" w:sz="4" w:space="0" w:color="auto"/>
@@ -137,16 +137,310 @@
             <w:proofErr w:type="spellEnd"/>
             <w:r>
               <w:t xml:space="preserve"> </w:t>
+            </w:r>
+          </w:p>
+        </w:tc>
+      </w:tr>
+      <w:tr>
+        <w:tc>
+          <w:tcPr>
+            <w:tcW w:w="3114" w:type="dxa"/>
+            <w:tcBorders>
+              <w:top w:val="single" w:sz="4" w:space="0" w:color="auto"/>
+              <w:left w:val="single" w:sz="4" w:space="0" w:color="auto"/>
+              <w:bottom w:val="single" w:sz="4" w:space="0" w:color="auto"/>
+              <w:right w:val="single" w:sz="4" w:space="0" w:color="auto"/>
+            </w:tcBorders>
+          </w:tcPr>
+          <w:p>
+            <w:pPr>
+              <w:spacing w:line="240" w:lineRule="auto"/>
+            </w:pPr>
+            <w:r>
+              <w:t xml:space="preserve">Precio </w:t>
+            </w:r>
+          </w:p>
+        </w:tc>
+        <w:tc>
+          <w:tcPr>
+            <w:tcW w:w="2548" w:type="dxa"/>
+            <w:tcBorders>
+              <w:top w:val="single" w:sz="4" w:space="0" w:color="auto"/>
+              <w:left w:val="single" w:sz="4" w:space="0" w:color="auto"/>
+              <w:bottom w:val="single" w:sz="4" w:space="0" w:color="auto"/>
+              <w:right w:val="single" w:sz="4" w:space="0" w:color="auto"/>
+            </w:tcBorders>
+          </w:tcPr>
+          <w:p>
+            <w:pPr>
+              <w:spacing w:line="240" w:lineRule="auto"/>
+            </w:pPr>
+            <w:r>
+              <w:t xml:space="preserve">Gratuito </w:t>
+            </w:r>
+          </w:p>
+        </w:tc>
+        <w:tc>
+          <w:tcPr>
+            <w:tcW w:w="2832" w:type="dxa"/>
+            <w:tcBorders>
+              <w:top w:val="single" w:sz="4" w:space="0" w:color="auto"/>
+              <w:left w:val="single" w:sz="4" w:space="0" w:color="auto"/>
+              <w:bottom w:val="single" w:sz="4" w:space="0" w:color="auto"/>
+              <w:right w:val="single" w:sz="4" w:space="0" w:color="auto"/>
+            </w:tcBorders>
+          </w:tcPr>
+          <w:p>
+            <w:pPr>
+              <w:spacing w:line="240" w:lineRule="auto"/>
+            </w:pPr>
+            <w:r>
+              <w:t xml:space="preserve">Gratuito la versión básica. </w:t>
+            </w:r>
+          </w:p>
+          <w:p>
+            <w:pPr>
+              <w:spacing w:line="240" w:lineRule="auto"/>
+            </w:pPr>
+            <w:r>
+              <w:t xml:space="preserve">695$ </w:t>
+            </w:r>
+            <w:proofErr w:type="spellStart"/>
+            <w:r>
+              <w:t>SketchUp</w:t>
+            </w:r>
+            <w:proofErr w:type="spellEnd"/>
+            <w:r>
+              <w:t xml:space="preserve"> Pro </w:t>
+            </w:r>
+          </w:p>
+        </w:tc>
+      </w:tr>
+      <w:tr>
+        <w:tc>
+          <w:tcPr>
+            <w:tcW w:w="3114" w:type="dxa"/>
+            <w:tcBorders>
+              <w:top w:val="single" w:sz="4" w:space="0" w:color="auto"/>
+              <w:left w:val="single" w:sz="4" w:space="0" w:color="auto"/>
+              <w:bottom w:val="single" w:sz="4" w:space="0" w:color="auto"/>
+              <w:right w:val="single" w:sz="4" w:space="0" w:color="auto"/>
+            </w:tcBorders>
+          </w:tcPr>
+          <w:p>
+            <w:pPr>
+              <w:spacing w:line="240" w:lineRule="auto"/>
+            </w:pPr>
+            <w:r>
+              <w:t xml:space="preserve">Usabilidad </w:t>
+            </w:r>
+          </w:p>
+        </w:tc>
+        <w:tc>
+          <w:tcPr>
+            <w:tcW w:w="2548" w:type="dxa"/>
+            <w:tcBorders>
+              <w:top w:val="single" w:sz="4" w:space="0" w:color="auto"/>
+              <w:left w:val="single" w:sz="4" w:space="0" w:color="auto"/>
+              <w:bottom w:val="single" w:sz="4" w:space="0" w:color="auto"/>
+              <w:right w:val="single" w:sz="4" w:space="0" w:color="auto"/>
+            </w:tcBorders>
+          </w:tcPr>
+          <w:p>
+            <w:pPr>
+              <w:spacing w:line="240" w:lineRule="auto"/>
+              <w:jc w:val="left"/>
+            </w:pPr>
+            <w:r>
+              <w:t xml:space="preserve">Complejo, salvo la última versión la 2.45, donde la aplicación </w:t>
+            </w:r>
+            <w:proofErr w:type="spellStart"/>
+            <w:r>
+              <w:t>Blender</w:t>
+            </w:r>
+            <w:proofErr w:type="spellEnd"/>
+            <w:r>
+              <w:t xml:space="preserve"> </w:t>
+            </w:r>
+            <w:r>
+              <w:t>ha mejorado en usabilidad.</w:t>
+            </w:r>
+          </w:p>
+        </w:tc>
+        <w:tc>
+          <w:tcPr>
+            <w:tcW w:w="2832" w:type="dxa"/>
+            <w:tcBorders>
+              <w:top w:val="single" w:sz="4" w:space="0" w:color="auto"/>
+              <w:left w:val="single" w:sz="4" w:space="0" w:color="auto"/>
+              <w:bottom w:val="single" w:sz="4" w:space="0" w:color="auto"/>
+              <w:right w:val="single" w:sz="4" w:space="0" w:color="auto"/>
+            </w:tcBorders>
+          </w:tcPr>
+          <w:p>
+            <w:pPr>
+              <w:spacing w:line="240" w:lineRule="auto"/>
+            </w:pPr>
+            <w:r>
+              <w:t xml:space="preserve">Interfaz intuitiva y lógica. Fácil de usar e interpretar. </w:t>
+            </w:r>
+          </w:p>
+        </w:tc>
+      </w:tr>
+      <w:tr>
+        <w:tc>
+          <w:tcPr>
+            <w:tcW w:w="3114" w:type="dxa"/>
+            <w:tcBorders>
+              <w:top w:val="single" w:sz="4" w:space="0" w:color="auto"/>
+              <w:left w:val="single" w:sz="4" w:space="0" w:color="auto"/>
+              <w:bottom w:val="single" w:sz="4" w:space="0" w:color="auto"/>
+              <w:right w:val="single" w:sz="4" w:space="0" w:color="auto"/>
+            </w:tcBorders>
+          </w:tcPr>
+          <w:p>
+            <w:pPr>
+              <w:spacing w:line="240" w:lineRule="auto"/>
+            </w:pPr>
+            <w:r>
+              <w:t>Herramientas SU (modelado Arquitectónico)</w:t>
+            </w:r>
+          </w:p>
+        </w:tc>
+        <w:tc>
+          <w:tcPr>
+            <w:tcW w:w="2548" w:type="dxa"/>
+            <w:tcBorders>
+              <w:top w:val="single" w:sz="4" w:space="0" w:color="auto"/>
+              <w:left w:val="single" w:sz="4" w:space="0" w:color="auto"/>
+              <w:bottom w:val="single" w:sz="4" w:space="0" w:color="auto"/>
+              <w:right w:val="single" w:sz="4" w:space="0" w:color="auto"/>
+            </w:tcBorders>
+          </w:tcPr>
+          <w:p>
+            <w:pPr>
+              <w:spacing w:line="240" w:lineRule="auto"/>
+              <w:jc w:val="left"/>
+            </w:pPr>
+            <w:r>
+              <w:t>No tiene herramientas SU de modelado arquitectónico</w:t>
+            </w:r>
+            <w:r>
+              <w:t xml:space="preserve">, se realiza todo mediante bloques. </w:t>
+            </w:r>
+          </w:p>
+        </w:tc>
+        <w:tc>
+          <w:tcPr>
+            <w:tcW w:w="2832" w:type="dxa"/>
+            <w:tcBorders>
+              <w:top w:val="single" w:sz="4" w:space="0" w:color="auto"/>
+              <w:left w:val="single" w:sz="4" w:space="0" w:color="auto"/>
+              <w:bottom w:val="single" w:sz="4" w:space="0" w:color="auto"/>
+              <w:right w:val="single" w:sz="4" w:space="0" w:color="auto"/>
+            </w:tcBorders>
+          </w:tcPr>
+          <w:p>
+            <w:pPr>
+              <w:spacing w:line="240" w:lineRule="auto"/>
+              <w:jc w:val="left"/>
+            </w:pPr>
+            <w:r>
+              <w:t xml:space="preserve">Especializado en modelos arquitectónicos. Te permite realizar las obras arquitectónicas de manera más rápida e eficaz </w:t>
+            </w:r>
+          </w:p>
+        </w:tc>
+      </w:tr>
+      <w:tr>
+        <w:tc>
+          <w:tcPr>
+            <w:tcW w:w="3114" w:type="dxa"/>
+            <w:tcBorders>
+              <w:top w:val="single" w:sz="4" w:space="0" w:color="auto"/>
+              <w:left w:val="single" w:sz="4" w:space="0" w:color="auto"/>
+              <w:bottom w:val="single" w:sz="4" w:space="0" w:color="auto"/>
+              <w:right w:val="single" w:sz="4" w:space="0" w:color="auto"/>
+            </w:tcBorders>
+          </w:tcPr>
+          <w:p>
+            <w:pPr>
+              <w:spacing w:line="240" w:lineRule="auto"/>
+            </w:pPr>
+            <w:r>
+              <w:t xml:space="preserve">Plataforma </w:t>
+            </w:r>
+          </w:p>
+        </w:tc>
+        <w:tc>
+          <w:tcPr>
+            <w:tcW w:w="2548" w:type="dxa"/>
+            <w:tcBorders>
+              <w:top w:val="single" w:sz="4" w:space="0" w:color="auto"/>
+              <w:left w:val="single" w:sz="4" w:space="0" w:color="auto"/>
+              <w:bottom w:val="single" w:sz="4" w:space="0" w:color="auto"/>
+              <w:right w:val="single" w:sz="4" w:space="0" w:color="auto"/>
+            </w:tcBorders>
+          </w:tcPr>
+          <w:p>
+            <w:pPr>
+              <w:spacing w:line="240" w:lineRule="auto"/>
+              <w:jc w:val="left"/>
+            </w:pPr>
+            <w:r>
+              <w:t>Software multiplataforma para todos los sistemas operativos</w:t>
+            </w:r>
+            <w:r>
+              <w:t>. (</w:t>
+            </w:r>
+            <w:r>
+              <w:t>Linux, Apple, Windows…)</w:t>
+            </w:r>
+          </w:p>
+        </w:tc>
+        <w:tc>
+          <w:tcPr>
+            <w:tcW w:w="2832" w:type="dxa"/>
+            <w:tcBorders>
+              <w:top w:val="single" w:sz="4" w:space="0" w:color="auto"/>
+              <w:left w:val="single" w:sz="4" w:space="0" w:color="auto"/>
+              <w:bottom w:val="single" w:sz="4" w:space="0" w:color="auto"/>
+              <w:right w:val="single" w:sz="4" w:space="0" w:color="auto"/>
+            </w:tcBorders>
+          </w:tcPr>
+          <w:p>
+            <w:pPr>
+              <w:spacing w:line="240" w:lineRule="auto"/>
+            </w:pPr>
+            <w:r>
+              <w:t>Solo para Wind</w:t>
+            </w:r>
+            <w:bookmarkStart w:id="0" w:name="_GoBack"/>
+            <w:bookmarkEnd w:id="0"/>
+            <w:r>
+              <w:t xml:space="preserve">ows y para Apple la versión </w:t>
+            </w:r>
+            <w:r>
+              <w:rPr>
+                <w:rFonts w:cs="Arial"/>
+                <w:color w:val="000000"/>
+                <w:shd w:val="clear" w:color="auto" w:fill="F8F9FA"/>
+              </w:rPr>
+              <w:t>6.0.312</w:t>
+            </w:r>
+            <w:r>
+              <w:rPr>
+                <w:rFonts w:cs="Arial"/>
+                <w:color w:val="000000"/>
+                <w:shd w:val="clear" w:color="auto" w:fill="F8F9FA"/>
+              </w:rPr>
+              <w:t>.</w:t>
             </w:r>
           </w:p>
         </w:tc>
       </w:tr>
     </w:tbl>
     <w:p/>
-    <w:p>
-      <w:bookmarkStart w:id="0" w:name="_GoBack"/>
-      <w:bookmarkEnd w:id="0"/>
-    </w:p>
+    <w:p/>
     <w:sectPr>
       <w:pgSz w:w="11906" w:h="16838"/>
       <w:pgMar w:top="1417" w:right="1701" w:bottom="1417" w:left="1701" w:header="708" w:footer="708" w:gutter="0"/>

</xml_diff>

<commit_message>
Comienzo de la situación 2
</commit_message>
<xml_diff>
--- a/TG2.Sergio Sanz (Punto 6).docx
+++ b/TG2.Sergio Sanz (Punto 6).docx
@@ -412,12 +412,7 @@
               <w:spacing w:line="240" w:lineRule="auto"/>
             </w:pPr>
             <w:r>
-              <w:t>Solo para Wind</w:t>
-            </w:r>
-            <w:bookmarkStart w:id="0" w:name="_GoBack"/>
-            <w:bookmarkEnd w:id="0"/>
-            <w:r>
-              <w:t xml:space="preserve">ows y para Apple la versión </w:t>
+              <w:t xml:space="preserve">Solo para Windows y para Apple la versión </w:t>
             </w:r>
             <w:r>
               <w:rPr>
@@ -440,7 +435,51 @@
       </w:tr>
     </w:tbl>
     <w:p/>
-    <w:p/>
+    <w:p>
+      <w:r>
+        <w:t xml:space="preserve">Situación 2 </w:t>
+      </w:r>
+    </w:p>
+    <w:p>
+      <w:r>
+        <w:t xml:space="preserve">6.2.1 Descripción de la situación </w:t>
+      </w:r>
+    </w:p>
+    <w:p>
+      <w:r>
+        <w:t xml:space="preserve">Demos la posible situación de que somos una empresa dedicada a la fabricación de figuras de acción. Como empresarios buscamos el máximo realismo en nuestros productos, por ello necesitamos un software que añada ciertos detalles a nuestras figuras. </w:t>
+      </w:r>
+    </w:p>
+    <w:p>
+      <w:r>
+        <w:t xml:space="preserve">6.2 Recomendación de tecnología a utilizar </w:t>
+      </w:r>
+    </w:p>
+    <w:p>
+      <w:r>
+        <w:t>Proponemos utilizar para esta situación las herramientas: “</w:t>
+      </w:r>
+      <w:proofErr w:type="spellStart"/>
+      <w:r>
+        <w:t>Blender</w:t>
+      </w:r>
+      <w:proofErr w:type="spellEnd"/>
+      <w:r>
+        <w:t>” o “</w:t>
+      </w:r>
+      <w:proofErr w:type="spellStart"/>
+      <w:r>
+        <w:t>SketchUp</w:t>
+      </w:r>
+      <w:proofErr w:type="spellEnd"/>
+      <w:r>
+        <w:t xml:space="preserve">” </w:t>
+      </w:r>
+    </w:p>
+    <w:p>
+      <w:bookmarkStart w:id="0" w:name="_GoBack"/>
+      <w:bookmarkEnd w:id="0"/>
+    </w:p>
     <w:sectPr>
       <w:pgSz w:w="11906" w:h="16838"/>
       <w:pgMar w:top="1417" w:right="1701" w:bottom="1417" w:left="1701" w:header="708" w:footer="708" w:gutter="0"/>
@@ -1167,4 +1206,16 @@
     </a:ext>
   </a:extLst>
 </a:theme>
+</file>
+
+<file path=customXml/item1.xml><?xml version="1.0" encoding="utf-8"?>
+<b:Sources xmlns:b="http://schemas.openxmlformats.org/officeDocument/2006/bibliography" xmlns="http://schemas.openxmlformats.org/officeDocument/2006/bibliography" SelectedStyle="\APASixthEditionOfficeOnline.xsl" StyleName="APA" Version="6"/>
+</file>
+
+<file path=customXml/itemProps1.xml><?xml version="1.0" encoding="utf-8"?>
+<ds:datastoreItem xmlns:ds="http://schemas.openxmlformats.org/officeDocument/2006/customXml" ds:itemID="{4E4A0D06-3D85-40BB-AFD1-F669197FB8E7}">
+  <ds:schemaRefs>
+    <ds:schemaRef ds:uri="http://schemas.openxmlformats.org/officeDocument/2006/bibliography"/>
+  </ds:schemaRefs>
+</ds:datastoreItem>
 </file>
</xml_diff>